<commit_message>
Atualizado protótipo com o resto das telas
</commit_message>
<xml_diff>
--- a/Oficial/Prototipo.docx
+++ b/Oficial/Prototipo.docx
@@ -79,7 +79,7 @@
           <w:sz w:val="28"/>
           <w:szCs w:val="28"/>
         </w:rPr>
-        <w:t xml:space="preserve"> 18</w:t>
+        <w:t xml:space="preserve"> 25</w:t>
       </w:r>
       <w:r>
         <w:rPr>
@@ -197,7 +197,7 @@
           <w:sz w:val="24"/>
           <w:szCs w:val="24"/>
         </w:rPr>
-        <w:t xml:space="preserve">Link de acesso na ferramenta Figma: </w:t>
+        <w:t xml:space="preserve">Link de acesso na ferramenta </w:t>
       </w:r>
       <w:r>
         <w:rPr>
@@ -207,7 +207,27 @@
           <w:sz w:val="24"/>
           <w:szCs w:val="24"/>
         </w:rPr>
-        <w:t>https://www.figma.com/file/QYOLjlWacEP9nzRfxYRdGb/Green-Style</w:t>
+        <w:t>Figma</w:t>
+      </w:r>
+      <w:r>
+        <w:rPr>
+          <w:rFonts w:ascii="Arial" w:hAnsi="Arial" w:cs="Arial"/>
+          <w:b w:val="0"/>
+          <w:bCs w:val="0"/>
+          <w:sz w:val="24"/>
+          <w:szCs w:val="24"/>
+        </w:rPr>
+        <w:t xml:space="preserve">: </w:t>
+      </w:r>
+      <w:r>
+        <w:rPr>
+          <w:rFonts w:ascii="Arial" w:hAnsi="Arial" w:cs="Arial"/>
+          <w:b w:val="0"/>
+          <w:bCs w:val="0"/>
+          <w:sz w:val="24"/>
+          <w:szCs w:val="24"/>
+        </w:rPr>
+        <w:t>https://www.figma.com/file/QYOLjlWacEP9nzRfxYRdGb/Green-Style?node-id=0%3A1</w:t>
       </w:r>
     </w:p>
     <w:p>
@@ -225,17 +245,10 @@
     <w:p>
       <w:pPr>
         <w:pStyle w:val="Figura"/>
-        <w:spacing w:line="360" w:lineRule="auto"/>
-      </w:pPr>
-      <w:r>
-        <w:rPr/>
-        <w:t>Figura 1 – Protótipo das telas inicial e de login</w:t>
-      </w:r>
-    </w:p>
-    <w:p>
-      <w:pPr>
-        <w:pStyle w:val="Figura"/>
-        <w:spacing w:line="360" w:lineRule="auto"/>
+        <w:bidi w:val="0"/>
+        <w:spacing w:before="0" w:beforeAutospacing="off" w:after="0" w:afterAutospacing="off" w:line="360" w:lineRule="auto"/>
+        <w:ind w:left="0" w:right="0"/>
+        <w:jc w:val="center"/>
         <w:rPr>
           <w:rFonts w:ascii="Arial" w:hAnsi="Arial" w:eastAsia="Arial" w:cs="Arial"/>
           <w:color w:val="000000" w:themeColor="text1" w:themeTint="FF" w:themeShade="FF"/>
@@ -243,15 +256,50 @@
           <w:szCs w:val="24"/>
         </w:rPr>
       </w:pPr>
+      <w:r>
+        <w:rPr/>
+        <w:t xml:space="preserve">Figura 1 – Protótipo das telas </w:t>
+      </w:r>
+      <w:r>
+        <w:rPr/>
+        <w:t>do aplicativo</w:t>
+      </w:r>
     </w:p>
     <w:p>
       <w:pPr>
         <w:pStyle w:val="Figura"/>
         <w:spacing w:line="360" w:lineRule="auto"/>
-      </w:pPr>
+        <w:rPr>
+          <w:rFonts w:ascii="Arial" w:hAnsi="Arial" w:eastAsia="Arial" w:cs="Arial"/>
+          <w:color w:val="000000" w:themeColor="text1" w:themeTint="FF" w:themeShade="FF"/>
+          <w:sz w:val="24"/>
+          <w:szCs w:val="24"/>
+        </w:rPr>
+      </w:pPr>
+    </w:p>
+    <w:p>
+      <w:pPr>
+        <w:pStyle w:val="Figura"/>
+        <w:spacing w:line="360" w:lineRule="auto"/>
+        <w:rPr>
+          <w:rFonts w:ascii="Arial" w:hAnsi="Arial" w:cs="Arial"/>
+          <w:b w:val="1"/>
+          <w:bCs w:val="1"/>
+          <w:noProof/>
+          <w:sz w:val="28"/>
+          <w:szCs w:val="28"/>
+        </w:rPr>
+      </w:pPr>
+      <w:r>
+        <w:rPr>
+          <w:noProof/>
+          <w:color w:val="000000" w:themeColor="text1" w:themeTint="FF" w:themeShade="FF"/>
+        </w:rPr>
+        <w:t>Fonte: Autores</w:t>
+      </w:r>
       <w:r>
         <w:drawing>
-          <wp:anchor distT="0" distB="0" distL="114300" distR="114300" simplePos="0" relativeHeight="251658240" behindDoc="0" locked="0" layoutInCell="1" allowOverlap="1" wp14:editId="3E993558" wp14:anchorId="07E0517E">
+          <wp:anchor distT="0" distB="0" distL="114300" distR="114300" simplePos="0" relativeHeight="251658240" behindDoc="0" locked="0" layoutInCell="1" allowOverlap="1" wp14:editId="3EC1D577" wp14:anchorId="7F3D298A">
             <wp:simplePos x="0" y="0"/>
             <wp:positionH relativeFrom="column">
               <wp:align>left</wp:align>
@@ -259,10 +307,10 @@
             <wp:positionV relativeFrom="paragraph">
               <wp:posOffset>0</wp:posOffset>
             </wp:positionV>
-            <wp:extent cx="5470600" cy="5276850"/>
+            <wp:extent cx="6217920" cy="4857750"/>
             <wp:effectExtent l="0" t="0" r="0" b="0"/>
             <wp:wrapSquare wrapText="bothSides"/>
-            <wp:docPr id="287769449" name="" title=""/>
+            <wp:docPr id="1325935170" name="" title=""/>
             <wp:cNvGraphicFramePr>
               <a:graphicFrameLocks noChangeAspect="1"/>
             </wp:cNvGraphicFramePr>
@@ -274,7 +322,7 @@
                     <pic:cNvPicPr/>
                   </pic:nvPicPr>
                   <pic:blipFill>
-                    <a:blip r:embed="R46b3ade0a6b64f45">
+                    <a:blip r:embed="R0210ccb7c94f4699">
                       <a:extLst>
                         <a:ext xmlns:a="http://schemas.openxmlformats.org/drawingml/2006/main" uri="{28A0092B-C50C-407E-A947-70E740481C1C}">
                           <a14:useLocalDpi val="0"/>
@@ -288,7 +336,7 @@
                   <pic:spPr>
                     <a:xfrm>
                       <a:off x="0" y="0"/>
-                      <a:ext cx="5470600" cy="5276850"/>
+                      <a:ext cx="6217920" cy="4857750"/>
                     </a:xfrm>
                     <a:prstGeom prst="rect">
                       <a:avLst/>
@@ -305,38 +353,6 @@
             </wp14:sizeRelV>
           </wp:anchor>
         </w:drawing>
-      </w:r>
-    </w:p>
-    <w:p>
-      <w:pPr>
-        <w:pStyle w:val="Figura"/>
-        <w:spacing w:line="360" w:lineRule="auto"/>
-        <w:rPr>
-          <w:rFonts w:ascii="Arial" w:hAnsi="Arial" w:eastAsia="Arial" w:cs="Arial"/>
-          <w:color w:val="000000" w:themeColor="text1" w:themeTint="FF" w:themeShade="FF"/>
-          <w:sz w:val="24"/>
-          <w:szCs w:val="24"/>
-        </w:rPr>
-      </w:pPr>
-    </w:p>
-    <w:p>
-      <w:pPr>
-        <w:jc w:val="center"/>
-        <w:rPr>
-          <w:rFonts w:ascii="Arial" w:hAnsi="Arial" w:cs="Arial"/>
-          <w:b w:val="1"/>
-          <w:bCs w:val="1"/>
-          <w:noProof/>
-          <w:sz w:val="28"/>
-          <w:szCs w:val="28"/>
-        </w:rPr>
-      </w:pPr>
-      <w:r>
-        <w:rPr>
-          <w:noProof/>
-          <w:color w:val="000000" w:themeColor="text1" w:themeTint="FF" w:themeShade="FF"/>
-        </w:rPr>
-        <w:t>Fonte: Autores</w:t>
       </w:r>
     </w:p>
     <w:sectPr>

</xml_diff>